<commit_message>
Corregidos Tests y Documentos
</commit_message>
<xml_diff>
--- a/reports/student3/Planning and Progress Report D01 – cesmarvan (Student #3).docx
+++ b/reports/student3/Planning and Progress Report D01 – cesmarvan (Student #3).docx
@@ -62,7 +62,6 @@
         </w:rPr>
         <w:t xml:space="preserve">Planning and Progress Report D01 – </w:t>
       </w:r>
-      <w:proofErr w:type="spellStart"/>
       <w:r>
         <w:rPr>
           <w:rFonts w:ascii="Times New Roman" w:eastAsia="Calibri" w:hAnsi="Times New Roman" w:cs="Times New Roman"/>
@@ -72,9 +71,8 @@
           <w:szCs w:val="48"/>
           <w:lang w:val="en-US"/>
         </w:rPr>
-        <w:t>gerojegar</w:t>
+        <w:t>cesmarvan</w:t>
       </w:r>
-      <w:proofErr w:type="spellEnd"/>
     </w:p>
     <w:p>
       <w:pPr>
@@ -318,12 +316,6 @@
                               <w:gridCol w:w="1160"/>
                             </w:tblGrid>
                             <w:tr>
-                              <w:tblPrEx>
-                                <w:tblCellMar>
-                                  <w:top w:w="0" w:type="dxa"/>
-                                  <w:bottom w:w="0" w:type="dxa"/>
-                                </w:tblCellMar>
-                              </w:tblPrEx>
                               <w:trPr>
                                 <w:jc w:val="center"/>
                               </w:trPr>
@@ -415,12 +407,6 @@
                               </w:tc>
                             </w:tr>
                             <w:tr>
-                              <w:tblPrEx>
-                                <w:tblCellMar>
-                                  <w:top w:w="0" w:type="dxa"/>
-                                  <w:bottom w:w="0" w:type="dxa"/>
-                                </w:tblCellMar>
-                              </w:tblPrEx>
                               <w:trPr>
                                 <w:jc w:val="center"/>
                               </w:trPr>
@@ -506,7 +492,13 @@
                               </w:tc>
                             </w:tr>
                           </w:tbl>
-                          <w:p/>
+                          <w:p>
+                            <w:pPr>
+                              <w:rPr>
+                                <w:rFonts w:hint="eastAsia"/>
+                              </w:rPr>
+                            </w:pPr>
+                          </w:p>
                         </w:txbxContent>
                       </wps:txbx>
                       <wps:bodyPr wrap="none" lIns="0" tIns="0" rIns="0" bIns="0" compatLnSpc="0">
@@ -543,12 +535,6 @@
                         <w:gridCol w:w="1160"/>
                       </w:tblGrid>
                       <w:tr>
-                        <w:tblPrEx>
-                          <w:tblCellMar>
-                            <w:top w:w="0" w:type="dxa"/>
-                            <w:bottom w:w="0" w:type="dxa"/>
-                          </w:tblCellMar>
-                        </w:tblPrEx>
                         <w:trPr>
                           <w:jc w:val="center"/>
                         </w:trPr>
@@ -640,12 +626,6 @@
                         </w:tc>
                       </w:tr>
                       <w:tr>
-                        <w:tblPrEx>
-                          <w:tblCellMar>
-                            <w:top w:w="0" w:type="dxa"/>
-                            <w:bottom w:w="0" w:type="dxa"/>
-                          </w:tblCellMar>
-                        </w:tblPrEx>
                         <w:trPr>
                           <w:jc w:val="center"/>
                         </w:trPr>
@@ -731,7 +711,13 @@
                         </w:tc>
                       </w:tr>
                     </w:tbl>
-                    <w:p/>
+                    <w:p>
+                      <w:pPr>
+                        <w:rPr>
+                          <w:rFonts w:hint="eastAsia"/>
+                        </w:rPr>
+                      </w:pPr>
+                    </w:p>
                   </w:txbxContent>
                 </v:textbox>
                 <w10:wrap type="square" anchorx="margin"/>
@@ -774,25 +760,7 @@
           <w:kern w:val="0"/>
           <w:sz w:val="28"/>
         </w:rPr>
-        <w:t xml:space="preserve">Repositorio de </w:t>
-      </w:r>
-      <w:proofErr w:type="spellStart"/>
-      <w:r>
-        <w:rPr>
-          <w:rFonts w:ascii="Times New Roman" w:eastAsia="Calibri" w:hAnsi="Times New Roman" w:cs="Times New Roman"/>
-          <w:kern w:val="0"/>
-          <w:sz w:val="28"/>
-        </w:rPr>
-        <w:t>Github</w:t>
-      </w:r>
-      <w:proofErr w:type="spellEnd"/>
-      <w:r>
-        <w:rPr>
-          <w:rFonts w:ascii="Times New Roman" w:eastAsia="Calibri" w:hAnsi="Times New Roman" w:cs="Times New Roman"/>
-          <w:kern w:val="0"/>
-          <w:sz w:val="28"/>
-        </w:rPr>
-        <w:t xml:space="preserve">: </w:t>
+        <w:t xml:space="preserve">Repositorio de Github: </w:t>
       </w:r>
       <w:hyperlink r:id="rId8" w:history="1">
         <w:r>
@@ -839,12 +807,6 @@
         <w:gridCol w:w="2330"/>
       </w:tblGrid>
       <w:tr>
-        <w:tblPrEx>
-          <w:tblCellMar>
-            <w:top w:w="0" w:type="dxa"/>
-            <w:bottom w:w="0" w:type="dxa"/>
-          </w:tblCellMar>
-        </w:tblPrEx>
         <w:trPr>
           <w:trHeight w:val="453"/>
         </w:trPr>
@@ -919,12 +881,6 @@
         </w:tc>
       </w:tr>
       <w:tr>
-        <w:tblPrEx>
-          <w:tblCellMar>
-            <w:top w:w="0" w:type="dxa"/>
-            <w:bottom w:w="0" w:type="dxa"/>
-          </w:tblCellMar>
-        </w:tblPrEx>
         <w:trPr>
           <w:trHeight w:val="305"/>
         </w:trPr>
@@ -1090,12 +1046,6 @@
         </w:tc>
       </w:tr>
       <w:tr>
-        <w:tblPrEx>
-          <w:tblCellMar>
-            <w:top w:w="0" w:type="dxa"/>
-            <w:bottom w:w="0" w:type="dxa"/>
-          </w:tblCellMar>
-        </w:tblPrEx>
         <w:trPr>
           <w:trHeight w:val="662"/>
         </w:trPr>
@@ -1121,7 +1071,7 @@
               <w:pStyle w:val="Standard"/>
               <w:jc w:val="center"/>
               <w:rPr>
-                <w:rFonts w:cs="Times New Roman"/>
+                <w:rFonts w:cs="Times New Roman" w:hint="eastAsia"/>
                 <w:kern w:val="0"/>
                 <w:sz w:val="20"/>
                 <w:szCs w:val="20"/>
@@ -1134,7 +1084,7 @@
               <w:pStyle w:val="Standard"/>
               <w:jc w:val="center"/>
               <w:rPr>
-                <w:rFonts w:cs="Times New Roman"/>
+                <w:rFonts w:cs="Times New Roman" w:hint="eastAsia"/>
                 <w:kern w:val="0"/>
                 <w:sz w:val="20"/>
                 <w:szCs w:val="20"/>
@@ -1362,7 +1312,6 @@
                 <w:lang w:eastAsia="en-US" w:bidi="ar-SA"/>
               </w:rPr>
             </w:pPr>
-            <w:proofErr w:type="spellStart"/>
             <w:r>
               <w:rPr>
                 <w:rFonts w:ascii="Times New Roman" w:eastAsia="Calibri" w:hAnsi="Times New Roman" w:cs="Times New Roman"/>
@@ -1371,40 +1320,7 @@
                 <w:szCs w:val="20"/>
                 <w:lang w:eastAsia="en-US" w:bidi="ar-SA"/>
               </w:rPr>
-              <w:t>Developer</w:t>
-            </w:r>
-            <w:proofErr w:type="spellEnd"/>
-            <w:r>
-              <w:rPr>
-                <w:rFonts w:ascii="Times New Roman" w:eastAsia="Calibri" w:hAnsi="Times New Roman" w:cs="Times New Roman"/>
-                <w:kern w:val="0"/>
-                <w:sz w:val="20"/>
-                <w:szCs w:val="20"/>
-                <w:lang w:eastAsia="en-US" w:bidi="ar-SA"/>
-              </w:rPr>
-              <w:t xml:space="preserve">, </w:t>
-            </w:r>
-            <w:proofErr w:type="spellStart"/>
-            <w:r>
-              <w:rPr>
-                <w:rFonts w:ascii="Times New Roman" w:eastAsia="Calibri" w:hAnsi="Times New Roman" w:cs="Times New Roman"/>
-                <w:kern w:val="0"/>
-                <w:sz w:val="20"/>
-                <w:szCs w:val="20"/>
-                <w:lang w:eastAsia="en-US" w:bidi="ar-SA"/>
-              </w:rPr>
-              <w:t>tester</w:t>
-            </w:r>
-            <w:proofErr w:type="spellEnd"/>
-            <w:r>
-              <w:rPr>
-                <w:rFonts w:ascii="Times New Roman" w:eastAsia="Calibri" w:hAnsi="Times New Roman" w:cs="Times New Roman"/>
-                <w:kern w:val="0"/>
-                <w:sz w:val="20"/>
-                <w:szCs w:val="20"/>
-                <w:lang w:eastAsia="en-US" w:bidi="ar-SA"/>
-              </w:rPr>
-              <w:t>, analista.</w:t>
+              <w:t>Developer, tester, analista.</w:t>
             </w:r>
           </w:p>
         </w:tc>
@@ -1507,7 +1423,7 @@
           <w:rFonts w:hint="eastAsia"/>
         </w:rPr>
       </w:pPr>
-      <w:hyperlink r:id="rId10" w:history="1">
+      <w:hyperlink w:anchor="__RefHeading___Toc8257_1071991545" w:history="1">
         <w:r>
           <w:t>Resumen ejecutivo</w:t>
         </w:r>
@@ -1527,7 +1443,7 @@
           <w:rFonts w:hint="eastAsia"/>
         </w:rPr>
       </w:pPr>
-      <w:hyperlink r:id="rId11" w:history="1">
+      <w:hyperlink w:anchor="__RefHeading___Toc8259_1071991545" w:history="1">
         <w:r>
           <w:t>Tabla de revisión</w:t>
         </w:r>
@@ -1547,7 +1463,7 @@
           <w:rFonts w:hint="eastAsia"/>
         </w:rPr>
       </w:pPr>
-      <w:hyperlink r:id="rId12" w:history="1">
+      <w:hyperlink w:anchor="__RefHeading___Toc8261_1071991545" w:history="1">
         <w:r>
           <w:t>Introducción</w:t>
         </w:r>
@@ -1567,7 +1483,7 @@
           <w:rFonts w:hint="eastAsia"/>
         </w:rPr>
       </w:pPr>
-      <w:hyperlink r:id="rId13" w:history="1">
+      <w:hyperlink w:anchor="__RefHeading___Toc8263_1071991545" w:history="1">
         <w:r>
           <w:t>Planificación</w:t>
         </w:r>
@@ -1587,7 +1503,7 @@
           <w:rFonts w:hint="eastAsia"/>
         </w:rPr>
       </w:pPr>
-      <w:hyperlink r:id="rId14" w:history="1">
+      <w:hyperlink w:anchor="__RefHeading___Toc8265_1071991545" w:history="1">
         <w:r>
           <w:t>Coste estimado</w:t>
         </w:r>
@@ -1607,7 +1523,7 @@
           <w:rFonts w:hint="eastAsia"/>
         </w:rPr>
       </w:pPr>
-      <w:hyperlink r:id="rId15" w:history="1">
+      <w:hyperlink w:anchor="__RefHeading___Toc8267_1071991545" w:history="1">
         <w:r>
           <w:t>Progreso</w:t>
         </w:r>
@@ -1627,7 +1543,7 @@
           <w:rFonts w:hint="eastAsia"/>
         </w:rPr>
       </w:pPr>
-      <w:hyperlink r:id="rId16" w:history="1">
+      <w:hyperlink w:anchor="__RefHeading___Toc8269_1071991545" w:history="1">
         <w:r>
           <w:t>Rendimiento</w:t>
         </w:r>
@@ -1647,7 +1563,7 @@
           <w:rFonts w:hint="eastAsia"/>
         </w:rPr>
       </w:pPr>
-      <w:hyperlink r:id="rId17" w:history="1">
+      <w:hyperlink w:anchor="__RefHeading___Toc8271_1071991545" w:history="1">
         <w:r>
           <w:t>Conflictos</w:t>
         </w:r>
@@ -1667,7 +1583,7 @@
           <w:rFonts w:hint="eastAsia"/>
         </w:rPr>
       </w:pPr>
-      <w:hyperlink r:id="rId18" w:history="1">
+      <w:hyperlink w:anchor="__RefHeading___Toc8273_1071991545" w:history="1">
         <w:r>
           <w:t>Coste real</w:t>
         </w:r>
@@ -1687,7 +1603,7 @@
           <w:rFonts w:hint="eastAsia"/>
         </w:rPr>
       </w:pPr>
-      <w:hyperlink r:id="rId19" w:history="1">
+      <w:hyperlink w:anchor="__RefHeading___Toc8275_1071991545" w:history="1">
         <w:r>
           <w:t>Conclusión</w:t>
         </w:r>
@@ -1707,7 +1623,7 @@
           <w:rFonts w:hint="eastAsia"/>
         </w:rPr>
       </w:pPr>
-      <w:hyperlink r:id="rId20" w:history="1">
+      <w:hyperlink w:anchor="__RefHeading___Toc8277_1071991545" w:history="1">
         <w:r>
           <w:t>Bibliografía</w:t>
         </w:r>
@@ -1817,12 +1733,6 @@
         <w:gridCol w:w="6622"/>
       </w:tblGrid>
       <w:tr>
-        <w:tblPrEx>
-          <w:tblCellMar>
-            <w:top w:w="0" w:type="dxa"/>
-            <w:bottom w:w="0" w:type="dxa"/>
-          </w:tblCellMar>
-        </w:tblPrEx>
         <w:trPr>
           <w:trHeight w:val="424"/>
         </w:trPr>
@@ -1960,12 +1870,6 @@
         </w:tc>
       </w:tr>
       <w:tr>
-        <w:tblPrEx>
-          <w:tblCellMar>
-            <w:top w:w="0" w:type="dxa"/>
-            <w:bottom w:w="0" w:type="dxa"/>
-          </w:tblCellMar>
-        </w:tblPrEx>
         <w:trPr>
           <w:trHeight w:val="688"/>
         </w:trPr>
@@ -2150,39 +2054,7 @@
           <w:rFonts w:ascii="Times New Roman" w:hAnsi="Times New Roman" w:cs="Times New Roman"/>
           <w:sz w:val="24"/>
         </w:rPr>
-        <w:t xml:space="preserve">, indicando el rendimiento según los baremos establecidos en el </w:t>
-      </w:r>
-      <w:proofErr w:type="spellStart"/>
-      <w:r>
-        <w:rPr>
-          <w:rFonts w:ascii="Times New Roman" w:hAnsi="Times New Roman" w:cs="Times New Roman"/>
-          <w:sz w:val="24"/>
-        </w:rPr>
-        <w:t>chartering</w:t>
-      </w:r>
-      <w:proofErr w:type="spellEnd"/>
-      <w:r>
-        <w:rPr>
-          <w:rFonts w:ascii="Times New Roman" w:hAnsi="Times New Roman" w:cs="Times New Roman"/>
-          <w:sz w:val="24"/>
-        </w:rPr>
-        <w:t xml:space="preserve"> </w:t>
-      </w:r>
-      <w:proofErr w:type="spellStart"/>
-      <w:r>
-        <w:rPr>
-          <w:rFonts w:ascii="Times New Roman" w:hAnsi="Times New Roman" w:cs="Times New Roman"/>
-          <w:sz w:val="24"/>
-        </w:rPr>
-        <w:t>report</w:t>
-      </w:r>
-      <w:proofErr w:type="spellEnd"/>
-      <w:r>
-        <w:rPr>
-          <w:rFonts w:ascii="Times New Roman" w:hAnsi="Times New Roman" w:cs="Times New Roman"/>
-          <w:sz w:val="24"/>
-        </w:rPr>
-        <w:t>, las tareas definidas para el entregable 1.</w:t>
+        <w:t>, indicando el rendimiento según los baremos establecidos en el chartering report, las tareas definidas para el entregable 1.</w:t>
       </w:r>
     </w:p>
     <w:p>
@@ -2257,12 +2129,6 @@
         <w:gridCol w:w="1192"/>
       </w:tblGrid>
       <w:tr>
-        <w:tblPrEx>
-          <w:tblCellMar>
-            <w:top w:w="0" w:type="dxa"/>
-            <w:bottom w:w="0" w:type="dxa"/>
-          </w:tblCellMar>
-        </w:tblPrEx>
         <w:trPr>
           <w:trHeight w:val="811"/>
         </w:trPr>
@@ -2337,7 +2203,6 @@
                 <w:lang w:val="en-US" w:bidi="ar-SA"/>
               </w:rPr>
             </w:pPr>
-            <w:proofErr w:type="spellStart"/>
             <w:r>
               <w:rPr>
                 <w:rFonts w:ascii="Times New Roman" w:hAnsi="Times New Roman" w:cs="Times New Roman"/>
@@ -2348,7 +2213,6 @@
               </w:rPr>
               <w:t>Descripción</w:t>
             </w:r>
-            <w:proofErr w:type="spellEnd"/>
           </w:p>
         </w:tc>
         <w:tc>
@@ -2489,12 +2353,6 @@
         </w:tc>
       </w:tr>
       <w:tr>
-        <w:tblPrEx>
-          <w:tblCellMar>
-            <w:top w:w="0" w:type="dxa"/>
-            <w:bottom w:w="0" w:type="dxa"/>
-          </w:tblCellMar>
-        </w:tblPrEx>
         <w:trPr>
           <w:trHeight w:val="663"/>
         </w:trPr>
@@ -2570,57 +2428,15 @@
                 <w:lang w:val="en-US" w:bidi="ar-SA"/>
               </w:rPr>
             </w:pPr>
-            <w:proofErr w:type="spellStart"/>
-            <w:r>
-              <w:rPr>
-                <w:rFonts w:ascii="Times New Roman" w:hAnsi="Times New Roman" w:cs="Times New Roman"/>
-                <w:sz w:val="24"/>
-                <w:szCs w:val="28"/>
-                <w:lang w:val="en-US" w:bidi="ar-SA"/>
-              </w:rPr>
-              <w:t>Modificar</w:t>
-            </w:r>
-            <w:proofErr w:type="spellEnd"/>
-            <w:r>
-              <w:rPr>
-                <w:rFonts w:ascii="Times New Roman" w:hAnsi="Times New Roman" w:cs="Times New Roman"/>
-                <w:sz w:val="24"/>
-                <w:szCs w:val="28"/>
-                <w:lang w:val="en-US" w:bidi="ar-SA"/>
-              </w:rPr>
-              <w:t xml:space="preserve"> </w:t>
-            </w:r>
-            <w:proofErr w:type="spellStart"/>
-            <w:r>
-              <w:rPr>
-                <w:rFonts w:ascii="Times New Roman" w:hAnsi="Times New Roman" w:cs="Times New Roman"/>
-                <w:sz w:val="24"/>
-                <w:szCs w:val="28"/>
-                <w:lang w:val="en-US" w:bidi="ar-SA"/>
-              </w:rPr>
-              <w:t>menú</w:t>
-            </w:r>
-            <w:proofErr w:type="spellEnd"/>
-            <w:r>
-              <w:rPr>
-                <w:rFonts w:ascii="Times New Roman" w:hAnsi="Times New Roman" w:cs="Times New Roman"/>
-                <w:sz w:val="24"/>
-                <w:szCs w:val="28"/>
-                <w:lang w:val="en-US" w:bidi="ar-SA"/>
-              </w:rPr>
-              <w:t xml:space="preserve"> </w:t>
-            </w:r>
-            <w:proofErr w:type="spellStart"/>
-            <w:r>
-              <w:rPr>
-                <w:rFonts w:ascii="Times New Roman" w:hAnsi="Times New Roman" w:cs="Times New Roman"/>
-                <w:sz w:val="24"/>
-                <w:szCs w:val="28"/>
-                <w:lang w:val="en-US" w:bidi="ar-SA"/>
-              </w:rPr>
-              <w:t>anonimo</w:t>
-            </w:r>
-            <w:proofErr w:type="spellEnd"/>
+            <w:r>
+              <w:rPr>
+                <w:rFonts w:ascii="Times New Roman" w:hAnsi="Times New Roman" w:cs="Times New Roman"/>
+                <w:sz w:val="24"/>
+                <w:szCs w:val="28"/>
+                <w:lang w:val="en-US" w:bidi="ar-SA"/>
+              </w:rPr>
+              <w:t>Modificar menú anonimo</w:t>
+            </w:r>
           </w:p>
         </w:tc>
         <w:tc>
@@ -2652,7 +2468,6 @@
                 <w:lang w:val="en-US" w:bidi="ar-SA"/>
               </w:rPr>
             </w:pPr>
-            <w:proofErr w:type="spellStart"/>
             <w:r>
               <w:rPr>
                 <w:rFonts w:ascii="Times New Roman" w:hAnsi="Times New Roman" w:cs="Times New Roman"/>
@@ -2662,7 +2477,6 @@
               </w:rPr>
               <w:t>desarrollador</w:t>
             </w:r>
-            <w:proofErr w:type="spellEnd"/>
           </w:p>
         </w:tc>
         <w:tc>
@@ -2747,12 +2561,6 @@
         </w:tc>
       </w:tr>
       <w:tr>
-        <w:tblPrEx>
-          <w:tblCellMar>
-            <w:top w:w="0" w:type="dxa"/>
-            <w:bottom w:w="0" w:type="dxa"/>
-          </w:tblCellMar>
-        </w:tblPrEx>
         <w:trPr>
           <w:trHeight w:val="715"/>
         </w:trPr>
@@ -2787,7 +2595,6 @@
                 <w:lang w:val="en-US" w:bidi="ar-SA"/>
               </w:rPr>
             </w:pPr>
-            <w:proofErr w:type="spellStart"/>
             <w:r>
               <w:rPr>
                 <w:rFonts w:ascii="Times New Roman" w:hAnsi="Times New Roman" w:cs="Times New Roman"/>
@@ -2797,19 +2604,7 @@
                 <w:szCs w:val="28"/>
                 <w:lang w:val="en-US" w:bidi="ar-SA"/>
               </w:rPr>
-              <w:t>Producir</w:t>
-            </w:r>
-            <w:proofErr w:type="spellEnd"/>
-            <w:r>
-              <w:rPr>
-                <w:rFonts w:ascii="Times New Roman" w:hAnsi="Times New Roman" w:cs="Times New Roman"/>
-                <w:b/>
-                <w:bCs/>
-                <w:sz w:val="24"/>
-                <w:szCs w:val="28"/>
-                <w:lang w:val="en-US" w:bidi="ar-SA"/>
-              </w:rPr>
-              <w:t xml:space="preserve"> chartering report</w:t>
+              <w:t>Producir chartering report</w:t>
             </w:r>
           </w:p>
         </w:tc>
@@ -2848,39 +2643,8 @@
                 <w:szCs w:val="28"/>
                 <w:lang w:bidi="ar-SA"/>
               </w:rPr>
-              <w:t xml:space="preserve">Redactar el </w:t>
-            </w:r>
-            <w:proofErr w:type="spellStart"/>
-            <w:r>
-              <w:rPr>
-                <w:rFonts w:ascii="Times New Roman" w:hAnsi="Times New Roman" w:cs="Times New Roman"/>
-                <w:sz w:val="24"/>
-                <w:szCs w:val="28"/>
-                <w:lang w:bidi="ar-SA"/>
-              </w:rPr>
-              <w:t>chartering</w:t>
-            </w:r>
-            <w:proofErr w:type="spellEnd"/>
-            <w:r>
-              <w:rPr>
-                <w:rFonts w:ascii="Times New Roman" w:hAnsi="Times New Roman" w:cs="Times New Roman"/>
-                <w:sz w:val="24"/>
-                <w:szCs w:val="28"/>
-                <w:lang w:bidi="ar-SA"/>
-              </w:rPr>
-              <w:t xml:space="preserve"> </w:t>
-            </w:r>
-            <w:proofErr w:type="spellStart"/>
-            <w:r>
-              <w:rPr>
-                <w:rFonts w:ascii="Times New Roman" w:hAnsi="Times New Roman" w:cs="Times New Roman"/>
-                <w:sz w:val="24"/>
-                <w:szCs w:val="28"/>
-                <w:lang w:bidi="ar-SA"/>
-              </w:rPr>
-              <w:t>report</w:t>
-            </w:r>
-            <w:proofErr w:type="spellEnd"/>
+              <w:t>Redactar el chartering report</w:t>
+            </w:r>
           </w:p>
         </w:tc>
         <w:tc>
@@ -2912,7 +2676,6 @@
                 <w:lang w:val="en-US" w:bidi="ar-SA"/>
               </w:rPr>
             </w:pPr>
-            <w:proofErr w:type="spellStart"/>
             <w:r>
               <w:rPr>
                 <w:rFonts w:ascii="Times New Roman" w:hAnsi="Times New Roman" w:cs="Times New Roman"/>
@@ -2922,7 +2685,6 @@
               </w:rPr>
               <w:t>analista</w:t>
             </w:r>
-            <w:proofErr w:type="spellEnd"/>
           </w:p>
         </w:tc>
         <w:tc>
@@ -3007,12 +2769,6 @@
         </w:tc>
       </w:tr>
       <w:tr>
-        <w:tblPrEx>
-          <w:tblCellMar>
-            <w:top w:w="0" w:type="dxa"/>
-            <w:bottom w:w="0" w:type="dxa"/>
-          </w:tblCellMar>
-        </w:tblPrEx>
         <w:trPr>
           <w:trHeight w:val="715"/>
         </w:trPr>
@@ -3046,7 +2802,6 @@
                 <w:lang w:val="en-US" w:bidi="ar-SA"/>
               </w:rPr>
             </w:pPr>
-            <w:proofErr w:type="spellStart"/>
             <w:r>
               <w:rPr>
                 <w:rFonts w:ascii="Times New Roman" w:hAnsi="Times New Roman" w:cs="Times New Roman"/>
@@ -3056,9 +2811,8 @@
                 <w:szCs w:val="28"/>
                 <w:lang w:val="en-US" w:bidi="ar-SA"/>
               </w:rPr>
-              <w:t>Producir</w:t>
-            </w:r>
-            <w:proofErr w:type="spellEnd"/>
+              <w:t xml:space="preserve">Producir  </w:t>
+            </w:r>
             <w:r>
               <w:rPr>
                 <w:rFonts w:ascii="Times New Roman" w:hAnsi="Times New Roman" w:cs="Times New Roman"/>
@@ -3066,17 +2820,6 @@
                 <w:bCs/>
                 <w:sz w:val="24"/>
                 <w:szCs w:val="28"/>
-                <w:lang w:val="en-US" w:bidi="ar-SA"/>
-              </w:rPr>
-              <w:t xml:space="preserve">  </w:t>
-            </w:r>
-            <w:r>
-              <w:rPr>
-                <w:rFonts w:ascii="Times New Roman" w:hAnsi="Times New Roman" w:cs="Times New Roman"/>
-                <w:b/>
-                <w:bCs/>
-                <w:sz w:val="24"/>
-                <w:szCs w:val="28"/>
                 <w:lang w:val="en-GB" w:bidi="ar-SA"/>
               </w:rPr>
               <w:t>planning and progress report</w:t>
@@ -3110,45 +2853,14 @@
                 <w:lang w:val="en-US" w:bidi="ar-SA"/>
               </w:rPr>
             </w:pPr>
-            <w:proofErr w:type="spellStart"/>
-            <w:r>
-              <w:rPr>
-                <w:rFonts w:ascii="Times New Roman" w:hAnsi="Times New Roman" w:cs="Times New Roman"/>
-                <w:sz w:val="24"/>
-                <w:szCs w:val="28"/>
-                <w:lang w:val="en-US" w:bidi="ar-SA"/>
-              </w:rPr>
-              <w:t>Redactar</w:t>
-            </w:r>
-            <w:proofErr w:type="spellEnd"/>
-            <w:r>
-              <w:rPr>
-                <w:rFonts w:ascii="Times New Roman" w:hAnsi="Times New Roman" w:cs="Times New Roman"/>
-                <w:sz w:val="24"/>
-                <w:szCs w:val="28"/>
-                <w:lang w:val="en-US" w:bidi="ar-SA"/>
-              </w:rPr>
-              <w:t xml:space="preserve"> </w:t>
-            </w:r>
-            <w:proofErr w:type="spellStart"/>
-            <w:r>
-              <w:rPr>
-                <w:rFonts w:ascii="Times New Roman" w:hAnsi="Times New Roman" w:cs="Times New Roman"/>
-                <w:sz w:val="24"/>
-                <w:szCs w:val="28"/>
-                <w:lang w:val="en-US" w:bidi="ar-SA"/>
-              </w:rPr>
-              <w:t>el</w:t>
-            </w:r>
-            <w:proofErr w:type="spellEnd"/>
-            <w:r>
-              <w:rPr>
-                <w:rFonts w:ascii="Times New Roman" w:hAnsi="Times New Roman" w:cs="Times New Roman"/>
-                <w:sz w:val="24"/>
-                <w:szCs w:val="28"/>
-                <w:lang w:val="en-US" w:bidi="ar-SA"/>
-              </w:rPr>
-              <w:t xml:space="preserve">  </w:t>
+            <w:r>
+              <w:rPr>
+                <w:rFonts w:ascii="Times New Roman" w:hAnsi="Times New Roman" w:cs="Times New Roman"/>
+                <w:sz w:val="24"/>
+                <w:szCs w:val="28"/>
+                <w:lang w:val="en-US" w:bidi="ar-SA"/>
+              </w:rPr>
+              <w:t xml:space="preserve">Redactar el  </w:t>
             </w:r>
             <w:r>
               <w:rPr>
@@ -3189,7 +2901,6 @@
                 <w:lang w:val="en-US" w:bidi="ar-SA"/>
               </w:rPr>
             </w:pPr>
-            <w:proofErr w:type="spellStart"/>
             <w:r>
               <w:rPr>
                 <w:rFonts w:ascii="Times New Roman" w:hAnsi="Times New Roman" w:cs="Times New Roman"/>
@@ -3199,7 +2910,6 @@
               </w:rPr>
               <w:t>analista</w:t>
             </w:r>
-            <w:proofErr w:type="spellEnd"/>
           </w:p>
         </w:tc>
         <w:tc>
@@ -3282,12 +2992,6 @@
         </w:tc>
       </w:tr>
       <w:tr>
-        <w:tblPrEx>
-          <w:tblCellMar>
-            <w:top w:w="0" w:type="dxa"/>
-            <w:bottom w:w="0" w:type="dxa"/>
-          </w:tblCellMar>
-        </w:tblPrEx>
         <w:trPr>
           <w:trHeight w:val="710"/>
         </w:trPr>
@@ -3322,7 +3026,6 @@
                 <w:lang w:val="en-US" w:bidi="ar-SA"/>
               </w:rPr>
             </w:pPr>
-            <w:proofErr w:type="spellStart"/>
             <w:r>
               <w:rPr>
                 <w:rFonts w:ascii="Times New Roman" w:hAnsi="Times New Roman" w:cs="Times New Roman"/>
@@ -3332,33 +3035,8 @@
                 <w:szCs w:val="28"/>
                 <w:lang w:val="en-US" w:bidi="ar-SA"/>
               </w:rPr>
-              <w:t>Preparación</w:t>
-            </w:r>
-            <w:proofErr w:type="spellEnd"/>
-            <w:r>
-              <w:rPr>
-                <w:rFonts w:ascii="Times New Roman" w:hAnsi="Times New Roman" w:cs="Times New Roman"/>
-                <w:b/>
-                <w:bCs/>
-                <w:sz w:val="24"/>
-                <w:szCs w:val="28"/>
-                <w:lang w:val="en-US" w:bidi="ar-SA"/>
-              </w:rPr>
-              <w:t xml:space="preserve"> del </w:t>
-            </w:r>
-            <w:proofErr w:type="spellStart"/>
-            <w:r>
-              <w:rPr>
-                <w:rFonts w:ascii="Times New Roman" w:hAnsi="Times New Roman" w:cs="Times New Roman"/>
-                <w:b/>
-                <w:bCs/>
-                <w:sz w:val="24"/>
-                <w:szCs w:val="28"/>
-                <w:lang w:val="en-US" w:bidi="ar-SA"/>
-              </w:rPr>
-              <w:t>entorno</w:t>
-            </w:r>
-            <w:proofErr w:type="spellEnd"/>
+              <w:t>Preparación del entorno</w:t>
+            </w:r>
           </w:p>
         </w:tc>
         <w:tc>
@@ -3429,7 +3107,6 @@
                 <w:lang w:val="en-US" w:bidi="ar-SA"/>
               </w:rPr>
             </w:pPr>
-            <w:proofErr w:type="spellStart"/>
             <w:r>
               <w:rPr>
                 <w:rFonts w:ascii="Times New Roman" w:hAnsi="Times New Roman" w:cs="Times New Roman"/>
@@ -3439,7 +3116,6 @@
               </w:rPr>
               <w:t>desarrollador</w:t>
             </w:r>
-            <w:proofErr w:type="spellEnd"/>
           </w:p>
         </w:tc>
         <w:tc>
@@ -3518,16 +3194,7 @@
                 <w:szCs w:val="28"/>
                 <w:lang w:val="en-US" w:bidi="ar-SA"/>
               </w:rPr>
-              <w:t>4</w:t>
-            </w:r>
-            <w:r>
-              <w:rPr>
-                <w:rFonts w:ascii="Times New Roman" w:hAnsi="Times New Roman" w:cs="Times New Roman"/>
-                <w:sz w:val="24"/>
-                <w:szCs w:val="28"/>
-                <w:lang w:val="en-US" w:bidi="ar-SA"/>
-              </w:rPr>
-              <w:t>h 30’</w:t>
+              <w:t>4h 30’</w:t>
             </w:r>
           </w:p>
         </w:tc>
@@ -3627,12 +3294,6 @@
         <w:gridCol w:w="2612"/>
       </w:tblGrid>
       <w:tr>
-        <w:tblPrEx>
-          <w:tblCellMar>
-            <w:top w:w="0" w:type="dxa"/>
-            <w:bottom w:w="0" w:type="dxa"/>
-          </w:tblCellMar>
-        </w:tblPrEx>
         <w:trPr>
           <w:trHeight w:val="811"/>
         </w:trPr>
@@ -3747,29 +3408,7 @@
                 <w:szCs w:val="28"/>
                 <w:lang w:val="en-US" w:bidi="ar-SA"/>
               </w:rPr>
-              <w:t xml:space="preserve">Coste </w:t>
-            </w:r>
-            <w:proofErr w:type="spellStart"/>
-            <w:r>
-              <w:rPr>
-                <w:rFonts w:ascii="Times New Roman" w:hAnsi="Times New Roman" w:cs="Times New Roman"/>
-                <w:b/>
-                <w:sz w:val="24"/>
-                <w:szCs w:val="28"/>
-                <w:lang w:val="en-US" w:bidi="ar-SA"/>
-              </w:rPr>
-              <w:t>rol</w:t>
-            </w:r>
-            <w:proofErr w:type="spellEnd"/>
-            <w:r>
-              <w:rPr>
-                <w:rFonts w:ascii="Times New Roman" w:hAnsi="Times New Roman" w:cs="Times New Roman"/>
-                <w:b/>
-                <w:sz w:val="24"/>
-                <w:szCs w:val="28"/>
-                <w:lang w:val="en-US" w:bidi="ar-SA"/>
-              </w:rPr>
-              <w:t>/h</w:t>
+              <w:t>Coste rol/h</w:t>
             </w:r>
           </w:p>
         </w:tc>
@@ -3817,12 +3456,6 @@
         </w:tc>
       </w:tr>
       <w:tr>
-        <w:tblPrEx>
-          <w:tblCellMar>
-            <w:top w:w="0" w:type="dxa"/>
-            <w:bottom w:w="0" w:type="dxa"/>
-          </w:tblCellMar>
-        </w:tblPrEx>
         <w:trPr>
           <w:trHeight w:val="663"/>
         </w:trPr>
@@ -3857,7 +3490,6 @@
                 <w:lang w:val="en-US" w:bidi="ar-SA"/>
               </w:rPr>
             </w:pPr>
-            <w:proofErr w:type="spellStart"/>
             <w:r>
               <w:rPr>
                 <w:rFonts w:ascii="Times New Roman" w:hAnsi="Times New Roman" w:cs="Times New Roman"/>
@@ -3869,7 +3501,6 @@
               </w:rPr>
               <w:t>Desarrollador</w:t>
             </w:r>
-            <w:proofErr w:type="spellEnd"/>
           </w:p>
         </w:tc>
         <w:tc>
@@ -3987,12 +3618,6 @@
         </w:tc>
       </w:tr>
       <w:tr>
-        <w:tblPrEx>
-          <w:tblCellMar>
-            <w:top w:w="0" w:type="dxa"/>
-            <w:bottom w:w="0" w:type="dxa"/>
-          </w:tblCellMar>
-        </w:tblPrEx>
         <w:trPr>
           <w:trHeight w:val="715"/>
         </w:trPr>
@@ -4027,7 +3652,6 @@
                 <w:lang w:val="en-US" w:bidi="ar-SA"/>
               </w:rPr>
             </w:pPr>
-            <w:proofErr w:type="spellStart"/>
             <w:r>
               <w:rPr>
                 <w:rFonts w:ascii="Times New Roman" w:hAnsi="Times New Roman" w:cs="Times New Roman"/>
@@ -4039,7 +3663,6 @@
               </w:rPr>
               <w:t>Analista</w:t>
             </w:r>
-            <w:proofErr w:type="spellEnd"/>
           </w:p>
         </w:tc>
         <w:tc>
@@ -4163,12 +3786,6 @@
         </w:tc>
       </w:tr>
       <w:tr>
-        <w:tblPrEx>
-          <w:tblCellMar>
-            <w:top w:w="0" w:type="dxa"/>
-            <w:bottom w:w="0" w:type="dxa"/>
-          </w:tblCellMar>
-        </w:tblPrEx>
         <w:trPr>
           <w:trHeight w:val="715"/>
         </w:trPr>
@@ -4322,25 +3939,7 @@
           <w:sz w:val="24"/>
           <w:szCs w:val="28"/>
         </w:rPr>
-        <w:t>Coste de amortización CA = (valor del equipo + depreciación) / (</w:t>
-      </w:r>
-      <w:proofErr w:type="spellStart"/>
-      <w:r>
-        <w:rPr>
-          <w:rFonts w:ascii="Times New Roman" w:hAnsi="Times New Roman" w:cs="Times New Roman"/>
-          <w:sz w:val="24"/>
-          <w:szCs w:val="28"/>
-        </w:rPr>
-        <w:t>Nº</w:t>
-      </w:r>
-      <w:proofErr w:type="spellEnd"/>
-      <w:r>
-        <w:rPr>
-          <w:rFonts w:ascii="Times New Roman" w:hAnsi="Times New Roman" w:cs="Times New Roman"/>
-          <w:sz w:val="24"/>
-          <w:szCs w:val="28"/>
-        </w:rPr>
-        <w:t xml:space="preserve"> de años) = (700’00 + 700’00 * 0.05) / 5 = 147’00€</w:t>
+        <w:t>Coste de amortización CA = (valor del equipo + depreciación) / (Nº de años) = (700’00 + 700’00 * 0.05) / 5 = 147’00€</w:t>
       </w:r>
     </w:p>
     <w:p>
@@ -4450,43 +4049,7 @@
           <w:sz w:val="24"/>
           <w:szCs w:val="28"/>
         </w:rPr>
-        <w:t xml:space="preserve">Se medirá el rendimiento siguiendo dos criterios, el tiempo planificado frente al empleado, y el número de tareas realizadas frente al número de tareas propuestas. La tabla con sus respectivas métricas están definidas en el </w:t>
-      </w:r>
-      <w:proofErr w:type="spellStart"/>
-      <w:r>
-        <w:rPr>
-          <w:rFonts w:ascii="Times New Roman" w:hAnsi="Times New Roman" w:cs="Times New Roman"/>
-          <w:sz w:val="24"/>
-          <w:szCs w:val="28"/>
-        </w:rPr>
-        <w:t>chartering</w:t>
-      </w:r>
-      <w:proofErr w:type="spellEnd"/>
-      <w:r>
-        <w:rPr>
-          <w:rFonts w:ascii="Times New Roman" w:hAnsi="Times New Roman" w:cs="Times New Roman"/>
-          <w:sz w:val="24"/>
-          <w:szCs w:val="28"/>
-        </w:rPr>
-        <w:t xml:space="preserve"> </w:t>
-      </w:r>
-      <w:proofErr w:type="spellStart"/>
-      <w:r>
-        <w:rPr>
-          <w:rFonts w:ascii="Times New Roman" w:hAnsi="Times New Roman" w:cs="Times New Roman"/>
-          <w:sz w:val="24"/>
-          <w:szCs w:val="28"/>
-        </w:rPr>
-        <w:t>report</w:t>
-      </w:r>
-      <w:proofErr w:type="spellEnd"/>
-      <w:r>
-        <w:rPr>
-          <w:rFonts w:ascii="Times New Roman" w:hAnsi="Times New Roman" w:cs="Times New Roman"/>
-          <w:sz w:val="24"/>
-          <w:szCs w:val="28"/>
-        </w:rPr>
-        <w:t xml:space="preserve"> del grupo.</w:t>
+        <w:t>Se medirá el rendimiento siguiendo dos criterios, el tiempo planificado frente al empleado, y el número de tareas realizadas frente al número de tareas propuestas. La tabla con sus respectivas métricas están definidas en el chartering report del grupo.</w:t>
       </w:r>
     </w:p>
     <w:p>
@@ -4518,12 +4081,6 @@
         <w:gridCol w:w="1872"/>
       </w:tblGrid>
       <w:tr>
-        <w:tblPrEx>
-          <w:tblCellMar>
-            <w:top w:w="0" w:type="dxa"/>
-            <w:bottom w:w="0" w:type="dxa"/>
-          </w:tblCellMar>
-        </w:tblPrEx>
         <w:trPr>
           <w:trHeight w:val="539"/>
         </w:trPr>
@@ -4556,7 +4113,6 @@
                 <w:lang w:val="en-US" w:eastAsia="en-US" w:bidi="ar-SA"/>
               </w:rPr>
             </w:pPr>
-            <w:proofErr w:type="spellStart"/>
             <w:r>
               <w:rPr>
                 <w:rFonts w:ascii="Times New Roman" w:eastAsia="Times New Roman" w:hAnsi="Times New Roman" w:cs="Times New Roman"/>
@@ -4566,7 +4122,6 @@
               </w:rPr>
               <w:t>Miembro</w:t>
             </w:r>
-            <w:proofErr w:type="spellEnd"/>
           </w:p>
         </w:tc>
         <w:tc>
@@ -4623,27 +4178,7 @@
                 <w:kern w:val="0"/>
                 <w:lang w:eastAsia="en-US" w:bidi="ar-SA"/>
               </w:rPr>
-              <w:t xml:space="preserve">(Tiempo </w:t>
-            </w:r>
-            <w:proofErr w:type="spellStart"/>
-            <w:r>
-              <w:rPr>
-                <w:rFonts w:ascii="Times New Roman" w:eastAsia="Times New Roman" w:hAnsi="Times New Roman" w:cs="Times New Roman"/>
-                <w:b/>
-                <w:kern w:val="0"/>
-                <w:lang w:eastAsia="en-US" w:bidi="ar-SA"/>
-              </w:rPr>
-              <w:t>esrimado</w:t>
-            </w:r>
-            <w:proofErr w:type="spellEnd"/>
-            <w:r>
-              <w:rPr>
-                <w:rFonts w:ascii="Times New Roman" w:eastAsia="Times New Roman" w:hAnsi="Times New Roman" w:cs="Times New Roman"/>
-                <w:b/>
-                <w:kern w:val="0"/>
-                <w:lang w:eastAsia="en-US" w:bidi="ar-SA"/>
-              </w:rPr>
-              <w:t>/Tiempo total)</w:t>
+              <w:t>(Tiempo esrimado/Tiempo total)</w:t>
             </w:r>
           </w:p>
         </w:tc>
@@ -4808,12 +4343,6 @@
         </w:tc>
       </w:tr>
       <w:tr>
-        <w:tblPrEx>
-          <w:tblCellMar>
-            <w:top w:w="0" w:type="dxa"/>
-            <w:bottom w:w="0" w:type="dxa"/>
-          </w:tblCellMar>
-        </w:tblPrEx>
         <w:trPr>
           <w:trHeight w:val="1015"/>
         </w:trPr>
@@ -4844,7 +4373,6 @@
                 <w:lang w:val="en-US" w:eastAsia="en-US" w:bidi="ar-SA"/>
               </w:rPr>
             </w:pPr>
-            <w:proofErr w:type="spellStart"/>
             <w:r>
               <w:rPr>
                 <w:rFonts w:ascii="Times New Roman" w:eastAsia="Times New Roman" w:hAnsi="Times New Roman" w:cs="Times New Roman"/>
@@ -4853,7 +4381,6 @@
               </w:rPr>
               <w:t>cesmarvan</w:t>
             </w:r>
-            <w:proofErr w:type="spellEnd"/>
           </w:p>
           <w:p>
             <w:pPr>
@@ -5192,12 +4719,6 @@
         <w:gridCol w:w="2612"/>
       </w:tblGrid>
       <w:tr>
-        <w:tblPrEx>
-          <w:tblCellMar>
-            <w:top w:w="0" w:type="dxa"/>
-            <w:bottom w:w="0" w:type="dxa"/>
-          </w:tblCellMar>
-        </w:tblPrEx>
         <w:trPr>
           <w:trHeight w:val="811"/>
         </w:trPr>
@@ -5312,29 +4833,7 @@
                 <w:szCs w:val="28"/>
                 <w:lang w:val="en-US" w:bidi="ar-SA"/>
               </w:rPr>
-              <w:t xml:space="preserve">Coste </w:t>
-            </w:r>
-            <w:proofErr w:type="spellStart"/>
-            <w:r>
-              <w:rPr>
-                <w:rFonts w:ascii="Times New Roman" w:hAnsi="Times New Roman" w:cs="Times New Roman"/>
-                <w:b/>
-                <w:sz w:val="24"/>
-                <w:szCs w:val="28"/>
-                <w:lang w:val="en-US" w:bidi="ar-SA"/>
-              </w:rPr>
-              <w:t>rol</w:t>
-            </w:r>
-            <w:proofErr w:type="spellEnd"/>
-            <w:r>
-              <w:rPr>
-                <w:rFonts w:ascii="Times New Roman" w:hAnsi="Times New Roman" w:cs="Times New Roman"/>
-                <w:b/>
-                <w:sz w:val="24"/>
-                <w:szCs w:val="28"/>
-                <w:lang w:val="en-US" w:bidi="ar-SA"/>
-              </w:rPr>
-              <w:t>/h</w:t>
+              <w:t>Coste rol/h</w:t>
             </w:r>
           </w:p>
         </w:tc>
@@ -5382,12 +4881,6 @@
         </w:tc>
       </w:tr>
       <w:tr>
-        <w:tblPrEx>
-          <w:tblCellMar>
-            <w:top w:w="0" w:type="dxa"/>
-            <w:bottom w:w="0" w:type="dxa"/>
-          </w:tblCellMar>
-        </w:tblPrEx>
         <w:trPr>
           <w:trHeight w:val="663"/>
         </w:trPr>
@@ -5422,7 +4915,6 @@
                 <w:lang w:val="en-US" w:bidi="ar-SA"/>
               </w:rPr>
             </w:pPr>
-            <w:proofErr w:type="spellStart"/>
             <w:r>
               <w:rPr>
                 <w:rFonts w:ascii="Times New Roman" w:hAnsi="Times New Roman" w:cs="Times New Roman"/>
@@ -5434,7 +4926,6 @@
               </w:rPr>
               <w:t>Desarrollador</w:t>
             </w:r>
-            <w:proofErr w:type="spellEnd"/>
           </w:p>
         </w:tc>
         <w:tc>
@@ -5558,12 +5049,6 @@
         </w:tc>
       </w:tr>
       <w:tr>
-        <w:tblPrEx>
-          <w:tblCellMar>
-            <w:top w:w="0" w:type="dxa"/>
-            <w:bottom w:w="0" w:type="dxa"/>
-          </w:tblCellMar>
-        </w:tblPrEx>
         <w:trPr>
           <w:trHeight w:val="715"/>
         </w:trPr>
@@ -5598,7 +5083,6 @@
                 <w:lang w:val="en-US" w:bidi="ar-SA"/>
               </w:rPr>
             </w:pPr>
-            <w:proofErr w:type="spellStart"/>
             <w:r>
               <w:rPr>
                 <w:rFonts w:ascii="Times New Roman" w:hAnsi="Times New Roman" w:cs="Times New Roman"/>
@@ -5610,7 +5094,6 @@
               </w:rPr>
               <w:t>Analista</w:t>
             </w:r>
-            <w:proofErr w:type="spellEnd"/>
           </w:p>
         </w:tc>
         <w:tc>
@@ -5734,12 +5217,6 @@
         </w:tc>
       </w:tr>
       <w:tr>
-        <w:tblPrEx>
-          <w:tblCellMar>
-            <w:top w:w="0" w:type="dxa"/>
-            <w:bottom w:w="0" w:type="dxa"/>
-          </w:tblCellMar>
-        </w:tblPrEx>
         <w:trPr>
           <w:trHeight w:val="715"/>
         </w:trPr>
@@ -5893,25 +5370,7 @@
           <w:sz w:val="24"/>
           <w:szCs w:val="28"/>
         </w:rPr>
-        <w:t>Coste de amortización CA = (valor del equipo + depreciación) / (</w:t>
-      </w:r>
-      <w:proofErr w:type="spellStart"/>
-      <w:r>
-        <w:rPr>
-          <w:rFonts w:ascii="Times New Roman" w:hAnsi="Times New Roman" w:cs="Times New Roman"/>
-          <w:sz w:val="24"/>
-          <w:szCs w:val="28"/>
-        </w:rPr>
-        <w:t>Nº</w:t>
-      </w:r>
-      <w:proofErr w:type="spellEnd"/>
-      <w:r>
-        <w:rPr>
-          <w:rFonts w:ascii="Times New Roman" w:hAnsi="Times New Roman" w:cs="Times New Roman"/>
-          <w:sz w:val="24"/>
-          <w:szCs w:val="28"/>
-        </w:rPr>
-        <w:t xml:space="preserve"> de años) = (700’00 + 700’00 * 0.05) / 5 = 147’00€</w:t>
+        <w:t>Coste de amortización CA = (valor del equipo + depreciación) / (Nº de años) = (700’00 + 700’00 * 0.05) / 5 = 147’00€</w:t>
       </w:r>
     </w:p>
     <w:p>
@@ -6605,7 +6064,6 @@
   </w:num>
   <w:num w:numId="5" w16cid:durableId="1695888323">
     <w:abstractNumId w:val="1"/>
-    <w:lvlOverride w:ilvl="0"/>
   </w:num>
 </w:numbering>
 </file>
@@ -7049,6 +6507,7 @@
   <w:style w:type="character" w:default="1" w:styleId="Fuentedeprrafopredeter">
     <w:name w:val="Default Paragraph Font"/>
     <w:uiPriority w:val="1"/>
+    <w:semiHidden/>
     <w:unhideWhenUsed/>
   </w:style>
   <w:style w:type="table" w:default="1" w:styleId="Tablanormal">

</xml_diff>